<commit_message>
updated readme and renamed images
</commit_message>
<xml_diff>
--- a/Report/Quora Question Pair Similarity.docx
+++ b/Report/Quora Question Pair Similarity.docx
@@ -332,17 +332,6 @@
           <w:szCs w:val="28"/>
         </w:rPr>
       </w:pPr>
-      <w:r>
-        <w:rPr>
-          <w:rFonts w:ascii="Times New Roman" w:hAnsi="Times New Roman" w:cs="Times New Roman"/>
-          <w:b/>
-          <w:bCs/>
-          <w:color w:val="000000" w:themeColor="text1"/>
-          <w:sz w:val="28"/>
-          <w:szCs w:val="28"/>
-        </w:rPr>
-        <w:t>by</w:t>
-      </w:r>
     </w:p>
     <w:p>
       <w:pPr>
@@ -358,17 +347,6 @@
           <w:szCs w:val="28"/>
         </w:rPr>
       </w:pPr>
-      <w:r>
-        <w:rPr>
-          <w:rFonts w:ascii="Times New Roman" w:hAnsi="Times New Roman" w:cs="Times New Roman"/>
-          <w:b/>
-          <w:bCs/>
-          <w:color w:val="000000" w:themeColor="text1"/>
-          <w:sz w:val="28"/>
-          <w:szCs w:val="28"/>
-        </w:rPr>
-        <w:t>Sai Kiran Batchu</w:t>
-      </w:r>
     </w:p>
     <w:p>
       <w:pPr>
@@ -384,17 +362,6 @@
           <w:szCs w:val="28"/>
         </w:rPr>
       </w:pPr>
-      <w:r>
-        <w:rPr>
-          <w:rFonts w:ascii="Times New Roman" w:hAnsi="Times New Roman" w:cs="Times New Roman"/>
-          <w:b/>
-          <w:bCs/>
-          <w:color w:val="000000" w:themeColor="text1"/>
-          <w:sz w:val="28"/>
-          <w:szCs w:val="28"/>
-        </w:rPr>
-        <w:t>U37187892</w:t>
-      </w:r>
     </w:p>
     <w:p>
       <w:pPr>
@@ -403,11 +370,7 @@
         <w:ind w:left="6120"/>
         <w:rPr>
           <w:rFonts w:ascii="Times New Roman" w:hAnsi="Times New Roman" w:cs="Times New Roman"/>
-          <w:b/>
-          <w:bCs/>
-          <w:color w:val="000000" w:themeColor="text1"/>
-          <w:sz w:val="28"/>
-          <w:szCs w:val="28"/>
+          <w:color w:val="000000" w:themeColor="text1"/>
         </w:rPr>
       </w:pPr>
     </w:p>
@@ -446,17 +409,6 @@
     </w:p>
     <w:p>
       <w:pPr>
-        <w:pStyle w:val="ListParagraph"/>
-        <w:spacing w:line="276" w:lineRule="auto"/>
-        <w:ind w:left="6120"/>
-        <w:rPr>
-          <w:rFonts w:ascii="Times New Roman" w:hAnsi="Times New Roman" w:cs="Times New Roman"/>
-          <w:color w:val="000000" w:themeColor="text1"/>
-        </w:rPr>
-      </w:pPr>
-    </w:p>
-    <w:p>
-      <w:pPr>
         <w:jc w:val="both"/>
         <w:rPr>
           <w:rFonts w:ascii="Times New Roman" w:hAnsi="Times New Roman" w:cs="Times New Roman"/>
@@ -478,6 +430,7 @@
           <w:szCs w:val="28"/>
           <w:u w:val="single"/>
         </w:rPr>
+        <w:lastRenderedPageBreak/>
         <w:t>Text Analytics:</w:t>
       </w:r>
     </w:p>
@@ -578,7 +531,29 @@
           <w:shd w:val="clear" w:color="auto" w:fill="FEFEFE"/>
           <w:lang w:eastAsia="en-GB"/>
         </w:rPr>
-        <w:t xml:space="preserve">Using text analytics businesses are able to derive valuable insights from </w:t>
+        <w:t xml:space="preserve">Using text analytics businesses </w:t>
+      </w:r>
+      <w:proofErr w:type="gramStart"/>
+      <w:r>
+        <w:rPr>
+          <w:rFonts w:ascii="Times New Roman" w:eastAsia="Times New Roman" w:hAnsi="Times New Roman" w:cs="Times New Roman"/>
+          <w:color w:val="000000" w:themeColor="text1"/>
+          <w:spacing w:val="1"/>
+          <w:shd w:val="clear" w:color="auto" w:fill="FEFEFE"/>
+          <w:lang w:eastAsia="en-GB"/>
+        </w:rPr>
+        <w:t>are able to</w:t>
+      </w:r>
+      <w:proofErr w:type="gramEnd"/>
+      <w:r>
+        <w:rPr>
+          <w:rFonts w:ascii="Times New Roman" w:eastAsia="Times New Roman" w:hAnsi="Times New Roman" w:cs="Times New Roman"/>
+          <w:color w:val="000000" w:themeColor="text1"/>
+          <w:spacing w:val="1"/>
+          <w:shd w:val="clear" w:color="auto" w:fill="FEFEFE"/>
+          <w:lang w:eastAsia="en-GB"/>
+        </w:rPr>
+        <w:t xml:space="preserve"> derive valuable insights from </w:t>
       </w:r>
       <w:r>
         <w:rPr>
@@ -753,7 +728,29 @@
           <w:shd w:val="clear" w:color="auto" w:fill="FEFEFE"/>
           <w:lang w:eastAsia="en-GB"/>
         </w:rPr>
-        <w:t xml:space="preserve"> platform. Quora is a Q&amp;A website where people post, search and follow questions related to their interests. </w:t>
+        <w:t xml:space="preserve"> platform. Quora is a Q&amp;A website where people post, </w:t>
+      </w:r>
+      <w:proofErr w:type="gramStart"/>
+      <w:r>
+        <w:rPr>
+          <w:rFonts w:ascii="Times New Roman" w:eastAsia="Times New Roman" w:hAnsi="Times New Roman" w:cs="Times New Roman"/>
+          <w:color w:val="000000" w:themeColor="text1"/>
+          <w:spacing w:val="1"/>
+          <w:shd w:val="clear" w:color="auto" w:fill="FEFEFE"/>
+          <w:lang w:eastAsia="en-GB"/>
+        </w:rPr>
+        <w:t>search</w:t>
+      </w:r>
+      <w:proofErr w:type="gramEnd"/>
+      <w:r>
+        <w:rPr>
+          <w:rFonts w:ascii="Times New Roman" w:eastAsia="Times New Roman" w:hAnsi="Times New Roman" w:cs="Times New Roman"/>
+          <w:color w:val="000000" w:themeColor="text1"/>
+          <w:spacing w:val="1"/>
+          <w:shd w:val="clear" w:color="auto" w:fill="FEFEFE"/>
+          <w:lang w:eastAsia="en-GB"/>
+        </w:rPr>
+        <w:t xml:space="preserve"> and follow questions related to their interests. </w:t>
       </w:r>
     </w:p>
     <w:p>
@@ -797,7 +794,29 @@
           <w:shd w:val="clear" w:color="auto" w:fill="FEFEFE"/>
           <w:lang w:eastAsia="en-GB"/>
         </w:rPr>
-        <w:t>. It is no surprise that most of the questions have similar words or contexts or meanings and the user has to navigate more questions of similarity for a better answer. Even writers cannot answer the same questions again and again. Identifying similar questions</w:t>
+        <w:t xml:space="preserve">. It is no surprise that most of the questions have similar words or contexts or meanings and the user </w:t>
+      </w:r>
+      <w:proofErr w:type="gramStart"/>
+      <w:r>
+        <w:rPr>
+          <w:rFonts w:ascii="Times New Roman" w:eastAsia="Times New Roman" w:hAnsi="Times New Roman" w:cs="Times New Roman"/>
+          <w:color w:val="000000" w:themeColor="text1"/>
+          <w:spacing w:val="1"/>
+          <w:shd w:val="clear" w:color="auto" w:fill="FEFEFE"/>
+          <w:lang w:eastAsia="en-GB"/>
+        </w:rPr>
+        <w:t>has</w:t>
+      </w:r>
+      <w:proofErr w:type="gramEnd"/>
+      <w:r>
+        <w:rPr>
+          <w:rFonts w:ascii="Times New Roman" w:eastAsia="Times New Roman" w:hAnsi="Times New Roman" w:cs="Times New Roman"/>
+          <w:color w:val="000000" w:themeColor="text1"/>
+          <w:spacing w:val="1"/>
+          <w:shd w:val="clear" w:color="auto" w:fill="FEFEFE"/>
+          <w:lang w:eastAsia="en-GB"/>
+        </w:rPr>
+        <w:t xml:space="preserve"> to navigate more questions of similarity for a better answer. Even writers cannot answer the same questions again and again. Identifying similar questions</w:t>
       </w:r>
       <w:r>
         <w:rPr>
@@ -868,7 +887,20 @@
           <w:shd w:val="clear" w:color="auto" w:fill="FEFEFE"/>
           <w:lang w:eastAsia="en-GB"/>
         </w:rPr>
-        <w:t>Log Loss</w:t>
+        <w:t xml:space="preserve">Log </w:t>
+      </w:r>
+      <w:proofErr w:type="gramStart"/>
+      <w:r>
+        <w:rPr>
+          <w:rFonts w:ascii="Times New Roman" w:eastAsia="Times New Roman" w:hAnsi="Times New Roman" w:cs="Times New Roman"/>
+          <w:b/>
+          <w:bCs/>
+          <w:color w:val="000000" w:themeColor="text1"/>
+          <w:spacing w:val="1"/>
+          <w:shd w:val="clear" w:color="auto" w:fill="FEFEFE"/>
+          <w:lang w:eastAsia="en-GB"/>
+        </w:rPr>
+        <w:t>Loss</w:t>
       </w:r>
       <w:r>
         <w:rPr>
@@ -890,7 +922,18 @@
           <w:shd w:val="clear" w:color="auto" w:fill="FEFEFE"/>
           <w:lang w:eastAsia="en-GB"/>
         </w:rPr>
-        <w:t xml:space="preserve">:- log P (y | p) = </w:t>
+        <w:t>:</w:t>
+      </w:r>
+      <w:proofErr w:type="gramEnd"/>
+      <w:r>
+        <w:rPr>
+          <w:rFonts w:ascii="Times New Roman" w:eastAsia="Times New Roman" w:hAnsi="Times New Roman" w:cs="Times New Roman"/>
+          <w:color w:val="000000" w:themeColor="text1"/>
+          <w:spacing w:val="1"/>
+          <w:shd w:val="clear" w:color="auto" w:fill="FEFEFE"/>
+          <w:lang w:eastAsia="en-GB"/>
+        </w:rPr>
+        <w:t xml:space="preserve">- log P (y | p) = </w:t>
       </w:r>
       <w:r>
         <w:rPr>
@@ -1352,7 +1395,6 @@
           <w:shd w:val="clear" w:color="auto" w:fill="FEFEFE"/>
           <w:lang w:eastAsia="en-GB"/>
         </w:rPr>
-        <w:lastRenderedPageBreak/>
         <w:t>question1: the context of question1</w:t>
       </w:r>
     </w:p>
@@ -1380,6 +1422,7 @@
           <w:shd w:val="clear" w:color="auto" w:fill="FEFEFE"/>
           <w:lang w:eastAsia="en-GB"/>
         </w:rPr>
+        <w:lastRenderedPageBreak/>
         <w:t>question2: the context of question2</w:t>
       </w:r>
     </w:p>
@@ -1398,6 +1441,7 @@
           <w:lang w:eastAsia="en-GB"/>
         </w:rPr>
       </w:pPr>
+      <w:proofErr w:type="spellStart"/>
       <w:r>
         <w:rPr>
           <w:rFonts w:ascii="Times New Roman" w:eastAsia="Times New Roman" w:hAnsi="Times New Roman" w:cs="Times New Roman"/>
@@ -1407,6 +1451,7 @@
         </w:rPr>
         <w:t>is_duplicate</w:t>
       </w:r>
+      <w:proofErr w:type="spellEnd"/>
       <w:r>
         <w:rPr>
           <w:rFonts w:ascii="Times New Roman" w:eastAsia="Times New Roman" w:hAnsi="Times New Roman" w:cs="Times New Roman"/>
@@ -2156,7 +2201,6 @@
           <w:shd w:val="clear" w:color="auto" w:fill="FEFEFE"/>
           <w:lang w:eastAsia="en-GB"/>
         </w:rPr>
-        <w:lastRenderedPageBreak/>
         <w:tab/>
       </w:r>
       <w:r>
@@ -2672,6 +2716,7 @@
         </w:rPr>
         <w:t xml:space="preserve">Tokenization is the process of converting a sentence into individual words called tokens. Using the python Natural Language Tool Kit (NLTK) library’s </w:t>
       </w:r>
+      <w:proofErr w:type="spellStart"/>
       <w:r>
         <w:rPr>
           <w:rFonts w:ascii="Times New Roman" w:eastAsia="Times New Roman" w:hAnsi="Times New Roman" w:cs="Times New Roman"/>
@@ -2682,6 +2727,7 @@
         </w:rPr>
         <w:t>word_tokenize</w:t>
       </w:r>
+      <w:proofErr w:type="spellEnd"/>
       <w:r>
         <w:rPr>
           <w:rFonts w:ascii="Times New Roman" w:eastAsia="Times New Roman" w:hAnsi="Times New Roman" w:cs="Times New Roman"/>
@@ -2856,6 +2902,8 @@
         </w:rPr>
         <w:t xml:space="preserve"> </w:t>
       </w:r>
+      <w:proofErr w:type="spellStart"/>
+      <w:proofErr w:type="gramStart"/>
       <w:r>
         <w:rPr>
           <w:rFonts w:ascii="Times New Roman" w:eastAsia="Times New Roman" w:hAnsi="Times New Roman" w:cs="Times New Roman"/>
@@ -2874,7 +2922,41 @@
           <w:color w:val="000000" w:themeColor="text1"/>
           <w:lang w:eastAsia="en-GB"/>
         </w:rPr>
-        <w:t>.words(“english”)</w:t>
+        <w:t>.words</w:t>
+      </w:r>
+      <w:proofErr w:type="spellEnd"/>
+      <w:proofErr w:type="gramEnd"/>
+      <w:r>
+        <w:rPr>
+          <w:rFonts w:ascii="Times New Roman" w:eastAsia="Times New Roman" w:hAnsi="Times New Roman" w:cs="Times New Roman"/>
+          <w:i/>
+          <w:iCs/>
+          <w:color w:val="000000" w:themeColor="text1"/>
+          <w:lang w:eastAsia="en-GB"/>
+        </w:rPr>
+        <w:t>(“</w:t>
+      </w:r>
+      <w:proofErr w:type="spellStart"/>
+      <w:r>
+        <w:rPr>
+          <w:rFonts w:ascii="Times New Roman" w:eastAsia="Times New Roman" w:hAnsi="Times New Roman" w:cs="Times New Roman"/>
+          <w:i/>
+          <w:iCs/>
+          <w:color w:val="000000" w:themeColor="text1"/>
+          <w:lang w:eastAsia="en-GB"/>
+        </w:rPr>
+        <w:t>english</w:t>
+      </w:r>
+      <w:proofErr w:type="spellEnd"/>
+      <w:r>
+        <w:rPr>
+          <w:rFonts w:ascii="Times New Roman" w:eastAsia="Times New Roman" w:hAnsi="Times New Roman" w:cs="Times New Roman"/>
+          <w:i/>
+          <w:iCs/>
+          <w:color w:val="000000" w:themeColor="text1"/>
+          <w:lang w:eastAsia="en-GB"/>
+        </w:rPr>
+        <w:t>”)</w:t>
       </w:r>
       <w:r>
         <w:rPr>
@@ -2975,6 +3057,7 @@
           <w:color w:val="000000" w:themeColor="text1"/>
           <w:lang w:eastAsia="en-GB"/>
         </w:rPr>
+        <w:lastRenderedPageBreak/>
         <w:t xml:space="preserve"> </w:t>
       </w:r>
       <w:r>
@@ -3090,6 +3173,7 @@
         </w:rPr>
         <w:t xml:space="preserve">Data is cleaned using the </w:t>
       </w:r>
+      <w:proofErr w:type="spellStart"/>
       <w:r>
         <w:rPr>
           <w:rFonts w:ascii="Times New Roman" w:eastAsia="Times New Roman" w:hAnsi="Times New Roman" w:cs="Times New Roman"/>
@@ -3100,6 +3184,7 @@
         </w:rPr>
         <w:t>WordNetLemmatizer</w:t>
       </w:r>
+      <w:proofErr w:type="spellEnd"/>
       <w:r>
         <w:rPr>
           <w:rFonts w:ascii="Times New Roman" w:eastAsia="Times New Roman" w:hAnsi="Times New Roman" w:cs="Times New Roman"/>
@@ -3287,6 +3372,7 @@
         </w:rPr>
         <w:t xml:space="preserve">Data is cleaned using the </w:t>
       </w:r>
+      <w:proofErr w:type="spellStart"/>
       <w:r>
         <w:rPr>
           <w:rFonts w:ascii="Times New Roman" w:eastAsia="Times New Roman" w:hAnsi="Times New Roman" w:cs="Times New Roman"/>
@@ -3297,6 +3383,7 @@
         </w:rPr>
         <w:t>PorterStemmer</w:t>
       </w:r>
+      <w:proofErr w:type="spellEnd"/>
       <w:r>
         <w:rPr>
           <w:rFonts w:ascii="Times New Roman" w:eastAsia="Times New Roman" w:hAnsi="Times New Roman" w:cs="Times New Roman"/>
@@ -3529,7 +3616,43 @@
           <w:color w:val="000000" w:themeColor="text1"/>
           <w:lang w:eastAsia="en-GB"/>
         </w:rPr>
-        <w:t xml:space="preserve">of token/term counts using Scikit-learn’s CountVectorizer function. </w:t>
+        <w:t>of token/term counts using Scikit-</w:t>
+      </w:r>
+      <w:proofErr w:type="spellStart"/>
+      <w:r>
+        <w:rPr>
+          <w:rFonts w:ascii="Times New Roman" w:eastAsia="Times New Roman" w:hAnsi="Times New Roman" w:cs="Times New Roman"/>
+          <w:color w:val="000000" w:themeColor="text1"/>
+          <w:lang w:eastAsia="en-GB"/>
+        </w:rPr>
+        <w:t>learn’s</w:t>
+      </w:r>
+      <w:proofErr w:type="spellEnd"/>
+      <w:r>
+        <w:rPr>
+          <w:rFonts w:ascii="Times New Roman" w:eastAsia="Times New Roman" w:hAnsi="Times New Roman" w:cs="Times New Roman"/>
+          <w:color w:val="000000" w:themeColor="text1"/>
+          <w:lang w:eastAsia="en-GB"/>
+        </w:rPr>
+        <w:t xml:space="preserve"> </w:t>
+      </w:r>
+      <w:proofErr w:type="spellStart"/>
+      <w:r>
+        <w:rPr>
+          <w:rFonts w:ascii="Times New Roman" w:eastAsia="Times New Roman" w:hAnsi="Times New Roman" w:cs="Times New Roman"/>
+          <w:color w:val="000000" w:themeColor="text1"/>
+          <w:lang w:eastAsia="en-GB"/>
+        </w:rPr>
+        <w:t>CountVectorizer</w:t>
+      </w:r>
+      <w:proofErr w:type="spellEnd"/>
+      <w:r>
+        <w:rPr>
+          <w:rFonts w:ascii="Times New Roman" w:eastAsia="Times New Roman" w:hAnsi="Times New Roman" w:cs="Times New Roman"/>
+          <w:color w:val="000000" w:themeColor="text1"/>
+          <w:lang w:eastAsia="en-GB"/>
+        </w:rPr>
+        <w:t xml:space="preserve"> function. </w:t>
       </w:r>
       <w:r>
         <w:rPr>
@@ -3721,6 +3844,7 @@
         </w:rPr>
         <w:t xml:space="preserve"> using the </w:t>
       </w:r>
+      <w:proofErr w:type="spellStart"/>
       <w:r>
         <w:rPr>
           <w:rFonts w:ascii="Times New Roman" w:eastAsia="Times New Roman" w:hAnsi="Times New Roman" w:cs="Times New Roman"/>
@@ -3731,13 +3855,23 @@
         </w:rPr>
         <w:t>train_test_split</w:t>
       </w:r>
-      <w:r>
-        <w:rPr>
-          <w:rFonts w:ascii="Times New Roman" w:eastAsia="Times New Roman" w:hAnsi="Times New Roman" w:cs="Times New Roman"/>
-          <w:color w:val="000000" w:themeColor="text1"/>
-          <w:lang w:eastAsia="en-GB"/>
-        </w:rPr>
-        <w:t xml:space="preserve"> function of Scikit-learn</w:t>
+      <w:proofErr w:type="spellEnd"/>
+      <w:r>
+        <w:rPr>
+          <w:rFonts w:ascii="Times New Roman" w:eastAsia="Times New Roman" w:hAnsi="Times New Roman" w:cs="Times New Roman"/>
+          <w:color w:val="000000" w:themeColor="text1"/>
+          <w:lang w:eastAsia="en-GB"/>
+        </w:rPr>
+        <w:t xml:space="preserve"> function of Scikit-</w:t>
+      </w:r>
+      <w:proofErr w:type="spellStart"/>
+      <w:r>
+        <w:rPr>
+          <w:rFonts w:ascii="Times New Roman" w:eastAsia="Times New Roman" w:hAnsi="Times New Roman" w:cs="Times New Roman"/>
+          <w:color w:val="000000" w:themeColor="text1"/>
+          <w:lang w:eastAsia="en-GB"/>
+        </w:rPr>
+        <w:t>learn</w:t>
       </w:r>
       <w:r>
         <w:rPr>
@@ -3753,7 +3887,16 @@
           <w:color w:val="000000" w:themeColor="text1"/>
           <w:lang w:eastAsia="en-GB"/>
         </w:rPr>
-        <w:t>s model selection package.</w:t>
+        <w:t>s</w:t>
+      </w:r>
+      <w:proofErr w:type="spellEnd"/>
+      <w:r>
+        <w:rPr>
+          <w:rFonts w:ascii="Times New Roman" w:eastAsia="Times New Roman" w:hAnsi="Times New Roman" w:cs="Times New Roman"/>
+          <w:color w:val="000000" w:themeColor="text1"/>
+          <w:lang w:eastAsia="en-GB"/>
+        </w:rPr>
+        <w:t xml:space="preserve"> model selection package.</w:t>
       </w:r>
     </w:p>
     <w:p>
@@ -3872,7 +4015,25 @@
           <w:color w:val="000000" w:themeColor="text1"/>
           <w:lang w:eastAsia="en-GB"/>
         </w:rPr>
-        <w:t xml:space="preserve">modelling is done using the models Logistic Regression, Random Forest and XGBoost. </w:t>
+        <w:t xml:space="preserve">modelling is done using the models Logistic Regression, Random Forest and </w:t>
+      </w:r>
+      <w:proofErr w:type="spellStart"/>
+      <w:r>
+        <w:rPr>
+          <w:rFonts w:ascii="Times New Roman" w:eastAsia="Times New Roman" w:hAnsi="Times New Roman" w:cs="Times New Roman"/>
+          <w:color w:val="000000" w:themeColor="text1"/>
+          <w:lang w:eastAsia="en-GB"/>
+        </w:rPr>
+        <w:t>XGBoost</w:t>
+      </w:r>
+      <w:proofErr w:type="spellEnd"/>
+      <w:r>
+        <w:rPr>
+          <w:rFonts w:ascii="Times New Roman" w:eastAsia="Times New Roman" w:hAnsi="Times New Roman" w:cs="Times New Roman"/>
+          <w:color w:val="000000" w:themeColor="text1"/>
+          <w:lang w:eastAsia="en-GB"/>
+        </w:rPr>
+        <w:t xml:space="preserve">. </w:t>
       </w:r>
     </w:p>
     <w:p>
@@ -3951,8 +4112,16 @@
           <w:color w:val="000000" w:themeColor="text1"/>
           <w:lang w:eastAsia="en-GB"/>
         </w:rPr>
+        <w:t xml:space="preserve">The most common logistic regression models a binary outcome; something that can </w:t>
+      </w:r>
+      <w:r>
+        <w:rPr>
+          <w:rFonts w:ascii="Times New Roman" w:eastAsia="Times New Roman" w:hAnsi="Times New Roman" w:cs="Times New Roman"/>
+          <w:color w:val="000000" w:themeColor="text1"/>
+          <w:lang w:eastAsia="en-GB"/>
+        </w:rPr>
         <w:lastRenderedPageBreak/>
-        <w:t>The most common logistic regression models a binary outcome; something that can take two values such as true/false, yes/no, and so on.</w:t>
+        <w:t>take two values such as true/false, yes/no, and so on.</w:t>
       </w:r>
       <w:r>
         <w:rPr>
@@ -3990,7 +4159,43 @@
           <w:color w:val="000000" w:themeColor="text1"/>
           <w:lang w:eastAsia="en-GB"/>
         </w:rPr>
-        <w:t xml:space="preserve">Scikit-learn’s linear_model package has </w:t>
+        <w:t>Scikit-</w:t>
+      </w:r>
+      <w:proofErr w:type="spellStart"/>
+      <w:r>
+        <w:rPr>
+          <w:rFonts w:ascii="Times New Roman" w:eastAsia="Times New Roman" w:hAnsi="Times New Roman" w:cs="Times New Roman"/>
+          <w:color w:val="000000" w:themeColor="text1"/>
+          <w:lang w:eastAsia="en-GB"/>
+        </w:rPr>
+        <w:t>learn’s</w:t>
+      </w:r>
+      <w:proofErr w:type="spellEnd"/>
+      <w:r>
+        <w:rPr>
+          <w:rFonts w:ascii="Times New Roman" w:eastAsia="Times New Roman" w:hAnsi="Times New Roman" w:cs="Times New Roman"/>
+          <w:color w:val="000000" w:themeColor="text1"/>
+          <w:lang w:eastAsia="en-GB"/>
+        </w:rPr>
+        <w:t xml:space="preserve"> </w:t>
+      </w:r>
+      <w:proofErr w:type="spellStart"/>
+      <w:r>
+        <w:rPr>
+          <w:rFonts w:ascii="Times New Roman" w:eastAsia="Times New Roman" w:hAnsi="Times New Roman" w:cs="Times New Roman"/>
+          <w:color w:val="000000" w:themeColor="text1"/>
+          <w:lang w:eastAsia="en-GB"/>
+        </w:rPr>
+        <w:t>linear_model</w:t>
+      </w:r>
+      <w:proofErr w:type="spellEnd"/>
+      <w:r>
+        <w:rPr>
+          <w:rFonts w:ascii="Times New Roman" w:eastAsia="Times New Roman" w:hAnsi="Times New Roman" w:cs="Times New Roman"/>
+          <w:color w:val="000000" w:themeColor="text1"/>
+          <w:lang w:eastAsia="en-GB"/>
+        </w:rPr>
+        <w:t xml:space="preserve"> package has </w:t>
       </w:r>
       <w:r>
         <w:rPr>
@@ -4000,13 +4205,23 @@
         </w:rPr>
         <w:t xml:space="preserve">a </w:t>
       </w:r>
-      <w:r>
-        <w:rPr>
-          <w:rFonts w:ascii="Times New Roman" w:eastAsia="Times New Roman" w:hAnsi="Times New Roman" w:cs="Times New Roman"/>
-          <w:color w:val="000000" w:themeColor="text1"/>
-          <w:lang w:eastAsia="en-GB"/>
-        </w:rPr>
-        <w:t xml:space="preserve">LogisticRegression function which is used in training the model with default parameters. </w:t>
+      <w:proofErr w:type="spellStart"/>
+      <w:r>
+        <w:rPr>
+          <w:rFonts w:ascii="Times New Roman" w:eastAsia="Times New Roman" w:hAnsi="Times New Roman" w:cs="Times New Roman"/>
+          <w:color w:val="000000" w:themeColor="text1"/>
+          <w:lang w:eastAsia="en-GB"/>
+        </w:rPr>
+        <w:t>LogisticRegression</w:t>
+      </w:r>
+      <w:proofErr w:type="spellEnd"/>
+      <w:r>
+        <w:rPr>
+          <w:rFonts w:ascii="Times New Roman" w:eastAsia="Times New Roman" w:hAnsi="Times New Roman" w:cs="Times New Roman"/>
+          <w:color w:val="000000" w:themeColor="text1"/>
+          <w:lang w:eastAsia="en-GB"/>
+        </w:rPr>
+        <w:t xml:space="preserve"> function which is used in training the model with default parameters. </w:t>
       </w:r>
       <w:r>
         <w:rPr>
@@ -4149,7 +4364,61 @@
           <w:color w:val="000000" w:themeColor="text1"/>
           <w:lang w:eastAsia="en-GB"/>
         </w:rPr>
-        <w:t xml:space="preserve"> multiple decision trees (number specified by n_estimators) are built up to a certain depth(number specified by max_depth). These trees' outcome of predicting a certain class variable given the independent variables is averaged and classified</w:t>
+        <w:t xml:space="preserve"> multiple decision trees (number specified by </w:t>
+      </w:r>
+      <w:proofErr w:type="spellStart"/>
+      <w:r>
+        <w:rPr>
+          <w:rFonts w:ascii="Times New Roman" w:eastAsia="Times New Roman" w:hAnsi="Times New Roman" w:cs="Times New Roman"/>
+          <w:color w:val="000000" w:themeColor="text1"/>
+          <w:lang w:eastAsia="en-GB"/>
+        </w:rPr>
+        <w:t>n_estimators</w:t>
+      </w:r>
+      <w:proofErr w:type="spellEnd"/>
+      <w:r>
+        <w:rPr>
+          <w:rFonts w:ascii="Times New Roman" w:eastAsia="Times New Roman" w:hAnsi="Times New Roman" w:cs="Times New Roman"/>
+          <w:color w:val="000000" w:themeColor="text1"/>
+          <w:lang w:eastAsia="en-GB"/>
+        </w:rPr>
+        <w:t xml:space="preserve">) are built up to a certain </w:t>
+      </w:r>
+      <w:proofErr w:type="gramStart"/>
+      <w:r>
+        <w:rPr>
+          <w:rFonts w:ascii="Times New Roman" w:eastAsia="Times New Roman" w:hAnsi="Times New Roman" w:cs="Times New Roman"/>
+          <w:color w:val="000000" w:themeColor="text1"/>
+          <w:lang w:eastAsia="en-GB"/>
+        </w:rPr>
+        <w:t>depth(</w:t>
+      </w:r>
+      <w:proofErr w:type="gramEnd"/>
+      <w:r>
+        <w:rPr>
+          <w:rFonts w:ascii="Times New Roman" w:eastAsia="Times New Roman" w:hAnsi="Times New Roman" w:cs="Times New Roman"/>
+          <w:color w:val="000000" w:themeColor="text1"/>
+          <w:lang w:eastAsia="en-GB"/>
+        </w:rPr>
+        <w:t xml:space="preserve">number specified by </w:t>
+      </w:r>
+      <w:proofErr w:type="spellStart"/>
+      <w:r>
+        <w:rPr>
+          <w:rFonts w:ascii="Times New Roman" w:eastAsia="Times New Roman" w:hAnsi="Times New Roman" w:cs="Times New Roman"/>
+          <w:color w:val="000000" w:themeColor="text1"/>
+          <w:lang w:eastAsia="en-GB"/>
+        </w:rPr>
+        <w:t>max_depth</w:t>
+      </w:r>
+      <w:proofErr w:type="spellEnd"/>
+      <w:r>
+        <w:rPr>
+          <w:rFonts w:ascii="Times New Roman" w:eastAsia="Times New Roman" w:hAnsi="Times New Roman" w:cs="Times New Roman"/>
+          <w:color w:val="000000" w:themeColor="text1"/>
+          <w:lang w:eastAsia="en-GB"/>
+        </w:rPr>
+        <w:t>). These trees' outcome of predicting a certain class variable given the independent variables is averaged and classified</w:t>
       </w:r>
       <w:r>
         <w:rPr>
@@ -4187,7 +4456,25 @@
           <w:color w:val="000000" w:themeColor="text1"/>
           <w:lang w:eastAsia="en-GB"/>
         </w:rPr>
-        <w:t xml:space="preserve">Scikit-learn’s ensemble package has </w:t>
+        <w:t>Scikit-</w:t>
+      </w:r>
+      <w:proofErr w:type="spellStart"/>
+      <w:r>
+        <w:rPr>
+          <w:rFonts w:ascii="Times New Roman" w:eastAsia="Times New Roman" w:hAnsi="Times New Roman" w:cs="Times New Roman"/>
+          <w:color w:val="000000" w:themeColor="text1"/>
+          <w:lang w:eastAsia="en-GB"/>
+        </w:rPr>
+        <w:t>learn’s</w:t>
+      </w:r>
+      <w:proofErr w:type="spellEnd"/>
+      <w:r>
+        <w:rPr>
+          <w:rFonts w:ascii="Times New Roman" w:eastAsia="Times New Roman" w:hAnsi="Times New Roman" w:cs="Times New Roman"/>
+          <w:color w:val="000000" w:themeColor="text1"/>
+          <w:lang w:eastAsia="en-GB"/>
+        </w:rPr>
+        <w:t xml:space="preserve"> ensemble package has </w:t>
       </w:r>
       <w:r>
         <w:rPr>
@@ -4197,13 +4484,23 @@
         </w:rPr>
         <w:t xml:space="preserve">a </w:t>
       </w:r>
-      <w:r>
-        <w:rPr>
-          <w:rFonts w:ascii="Times New Roman" w:eastAsia="Times New Roman" w:hAnsi="Times New Roman" w:cs="Times New Roman"/>
-          <w:color w:val="000000" w:themeColor="text1"/>
-          <w:lang w:eastAsia="en-GB"/>
-        </w:rPr>
-        <w:t>RandomForestClassifier function which is used in training the model with the hyperparameters</w:t>
+      <w:proofErr w:type="spellStart"/>
+      <w:r>
+        <w:rPr>
+          <w:rFonts w:ascii="Times New Roman" w:eastAsia="Times New Roman" w:hAnsi="Times New Roman" w:cs="Times New Roman"/>
+          <w:color w:val="000000" w:themeColor="text1"/>
+          <w:lang w:eastAsia="en-GB"/>
+        </w:rPr>
+        <w:t>RandomForestClassifier</w:t>
+      </w:r>
+      <w:proofErr w:type="spellEnd"/>
+      <w:r>
+        <w:rPr>
+          <w:rFonts w:ascii="Times New Roman" w:eastAsia="Times New Roman" w:hAnsi="Times New Roman" w:cs="Times New Roman"/>
+          <w:color w:val="000000" w:themeColor="text1"/>
+          <w:lang w:eastAsia="en-GB"/>
+        </w:rPr>
+        <w:t xml:space="preserve"> function which is used in training the model with the hyperparameters</w:t>
       </w:r>
     </w:p>
     <w:p>
@@ -4229,6 +4526,7 @@
           <w:lang w:eastAsia="en-GB"/>
         </w:rPr>
       </w:pPr>
+      <w:proofErr w:type="spellStart"/>
       <w:r>
         <w:rPr>
           <w:rFonts w:ascii="Times New Roman" w:eastAsia="Times New Roman" w:hAnsi="Times New Roman" w:cs="Times New Roman"/>
@@ -4237,13 +4535,10 @@
           <w:color w:val="000000" w:themeColor="text1"/>
           <w:lang w:eastAsia="en-GB"/>
         </w:rPr>
-        <w:t>n_estimators = 700</w:t>
-      </w:r>
-    </w:p>
-    <w:p>
-      <w:pPr>
-        <w:ind w:left="1440" w:firstLine="720"/>
-        <w:jc w:val="both"/>
+        <w:t>n_estimators</w:t>
+      </w:r>
+      <w:proofErr w:type="spellEnd"/>
+      <w:r>
         <w:rPr>
           <w:rFonts w:ascii="Times New Roman" w:eastAsia="Times New Roman" w:hAnsi="Times New Roman" w:cs="Times New Roman"/>
           <w:i/>
@@ -4251,8 +4546,13 @@
           <w:color w:val="000000" w:themeColor="text1"/>
           <w:lang w:eastAsia="en-GB"/>
         </w:rPr>
-      </w:pPr>
-      <w:r>
+        <w:t xml:space="preserve"> = 700</w:t>
+      </w:r>
+    </w:p>
+    <w:p>
+      <w:pPr>
+        <w:ind w:left="1440" w:firstLine="720"/>
+        <w:jc w:val="both"/>
         <w:rPr>
           <w:rFonts w:ascii="Times New Roman" w:eastAsia="Times New Roman" w:hAnsi="Times New Roman" w:cs="Times New Roman"/>
           <w:i/>
@@ -4260,13 +4560,9 @@
           <w:color w:val="000000" w:themeColor="text1"/>
           <w:lang w:eastAsia="en-GB"/>
         </w:rPr>
-        <w:t>max_depth = 8</w:t>
-      </w:r>
-    </w:p>
-    <w:p>
-      <w:pPr>
-        <w:ind w:left="1440" w:firstLine="720"/>
-        <w:jc w:val="both"/>
+      </w:pPr>
+      <w:proofErr w:type="spellStart"/>
+      <w:r>
         <w:rPr>
           <w:rFonts w:ascii="Times New Roman" w:eastAsia="Times New Roman" w:hAnsi="Times New Roman" w:cs="Times New Roman"/>
           <w:i/>
@@ -4274,6 +4570,31 @@
           <w:color w:val="000000" w:themeColor="text1"/>
           <w:lang w:eastAsia="en-GB"/>
         </w:rPr>
+        <w:t>max_depth</w:t>
+      </w:r>
+      <w:proofErr w:type="spellEnd"/>
+      <w:r>
+        <w:rPr>
+          <w:rFonts w:ascii="Times New Roman" w:eastAsia="Times New Roman" w:hAnsi="Times New Roman" w:cs="Times New Roman"/>
+          <w:i/>
+          <w:iCs/>
+          <w:color w:val="000000" w:themeColor="text1"/>
+          <w:lang w:eastAsia="en-GB"/>
+        </w:rPr>
+        <w:t xml:space="preserve"> = 8</w:t>
+      </w:r>
+    </w:p>
+    <w:p>
+      <w:pPr>
+        <w:ind w:left="1440" w:firstLine="720"/>
+        <w:jc w:val="both"/>
+        <w:rPr>
+          <w:rFonts w:ascii="Times New Roman" w:eastAsia="Times New Roman" w:hAnsi="Times New Roman" w:cs="Times New Roman"/>
+          <w:i/>
+          <w:iCs/>
+          <w:color w:val="000000" w:themeColor="text1"/>
+          <w:lang w:eastAsia="en-GB"/>
+        </w:rPr>
       </w:pPr>
     </w:p>
     <w:p>
@@ -4286,6 +4607,7 @@
           <w:lang w:eastAsia="en-GB"/>
         </w:rPr>
       </w:pPr>
+      <w:proofErr w:type="spellStart"/>
       <w:r>
         <w:rPr>
           <w:rFonts w:ascii="Times New Roman" w:eastAsia="Times New Roman" w:hAnsi="Times New Roman" w:cs="Times New Roman"/>
@@ -4294,30 +4616,69 @@
         </w:rPr>
         <w:t>GridSearch</w:t>
       </w:r>
-      <w:r>
-        <w:rPr>
-          <w:rFonts w:ascii="Times New Roman" w:eastAsia="Times New Roman" w:hAnsi="Times New Roman" w:cs="Times New Roman"/>
-          <w:color w:val="000000" w:themeColor="text1"/>
-          <w:lang w:eastAsia="en-GB"/>
-        </w:rPr>
-        <w:t xml:space="preserve"> and 10 fold cross validation</w:t>
-      </w:r>
-      <w:r>
-        <w:rPr>
-          <w:rFonts w:ascii="Times New Roman" w:eastAsia="Times New Roman" w:hAnsi="Times New Roman" w:cs="Times New Roman"/>
-          <w:color w:val="000000" w:themeColor="text1"/>
-          <w:lang w:eastAsia="en-GB"/>
-        </w:rPr>
-        <w:t xml:space="preserve"> is the technique used in hyperparameter tuning. For this GridSearchCV</w:t>
-      </w:r>
-      <w:r>
-        <w:rPr>
-          <w:rFonts w:ascii="Times New Roman" w:eastAsia="Times New Roman" w:hAnsi="Times New Roman" w:cs="Times New Roman"/>
-          <w:color w:val="000000" w:themeColor="text1"/>
-          <w:lang w:eastAsia="en-GB"/>
-        </w:rPr>
-        <w:t xml:space="preserve"> and StratifiedKFold</w:t>
-      </w:r>
+      <w:proofErr w:type="spellEnd"/>
+      <w:r>
+        <w:rPr>
+          <w:rFonts w:ascii="Times New Roman" w:eastAsia="Times New Roman" w:hAnsi="Times New Roman" w:cs="Times New Roman"/>
+          <w:color w:val="000000" w:themeColor="text1"/>
+          <w:lang w:eastAsia="en-GB"/>
+        </w:rPr>
+        <w:t xml:space="preserve"> and </w:t>
+      </w:r>
+      <w:proofErr w:type="gramStart"/>
+      <w:r>
+        <w:rPr>
+          <w:rFonts w:ascii="Times New Roman" w:eastAsia="Times New Roman" w:hAnsi="Times New Roman" w:cs="Times New Roman"/>
+          <w:color w:val="000000" w:themeColor="text1"/>
+          <w:lang w:eastAsia="en-GB"/>
+        </w:rPr>
+        <w:t>10 fold</w:t>
+      </w:r>
+      <w:proofErr w:type="gramEnd"/>
+      <w:r>
+        <w:rPr>
+          <w:rFonts w:ascii="Times New Roman" w:eastAsia="Times New Roman" w:hAnsi="Times New Roman" w:cs="Times New Roman"/>
+          <w:color w:val="000000" w:themeColor="text1"/>
+          <w:lang w:eastAsia="en-GB"/>
+        </w:rPr>
+        <w:t xml:space="preserve"> cross validation</w:t>
+      </w:r>
+      <w:r>
+        <w:rPr>
+          <w:rFonts w:ascii="Times New Roman" w:eastAsia="Times New Roman" w:hAnsi="Times New Roman" w:cs="Times New Roman"/>
+          <w:color w:val="000000" w:themeColor="text1"/>
+          <w:lang w:eastAsia="en-GB"/>
+        </w:rPr>
+        <w:t xml:space="preserve"> is the technique used in hyperparameter tuning. For this </w:t>
+      </w:r>
+      <w:proofErr w:type="spellStart"/>
+      <w:r>
+        <w:rPr>
+          <w:rFonts w:ascii="Times New Roman" w:eastAsia="Times New Roman" w:hAnsi="Times New Roman" w:cs="Times New Roman"/>
+          <w:color w:val="000000" w:themeColor="text1"/>
+          <w:lang w:eastAsia="en-GB"/>
+        </w:rPr>
+        <w:t>GridSearchCV</w:t>
+      </w:r>
+      <w:proofErr w:type="spellEnd"/>
+      <w:r>
+        <w:rPr>
+          <w:rFonts w:ascii="Times New Roman" w:eastAsia="Times New Roman" w:hAnsi="Times New Roman" w:cs="Times New Roman"/>
+          <w:color w:val="000000" w:themeColor="text1"/>
+          <w:lang w:eastAsia="en-GB"/>
+        </w:rPr>
+        <w:t xml:space="preserve"> and </w:t>
+      </w:r>
+      <w:proofErr w:type="spellStart"/>
+      <w:r>
+        <w:rPr>
+          <w:rFonts w:ascii="Times New Roman" w:eastAsia="Times New Roman" w:hAnsi="Times New Roman" w:cs="Times New Roman"/>
+          <w:color w:val="000000" w:themeColor="text1"/>
+          <w:lang w:eastAsia="en-GB"/>
+        </w:rPr>
+        <w:t>StratifiedKFold</w:t>
+      </w:r>
+      <w:proofErr w:type="spellEnd"/>
       <w:r>
         <w:rPr>
           <w:rFonts w:ascii="Times New Roman" w:eastAsia="Times New Roman" w:hAnsi="Times New Roman" w:cs="Times New Roman"/>
@@ -4433,15 +4794,27 @@
           <w:lang w:eastAsia="en-GB"/>
         </w:rPr>
       </w:pPr>
-      <w:r>
-        <w:rPr>
-          <w:rFonts w:ascii="Times New Roman" w:eastAsia="Times New Roman" w:hAnsi="Times New Roman" w:cs="Times New Roman"/>
-          <w:b/>
-          <w:bCs/>
-          <w:color w:val="000000" w:themeColor="text1"/>
-          <w:lang w:eastAsia="en-GB"/>
-        </w:rPr>
-        <w:t>XGBoost:</w:t>
+      <w:proofErr w:type="spellStart"/>
+      <w:r>
+        <w:rPr>
+          <w:rFonts w:ascii="Times New Roman" w:eastAsia="Times New Roman" w:hAnsi="Times New Roman" w:cs="Times New Roman"/>
+          <w:b/>
+          <w:bCs/>
+          <w:color w:val="000000" w:themeColor="text1"/>
+          <w:lang w:eastAsia="en-GB"/>
+        </w:rPr>
+        <w:t>XGBoost</w:t>
+      </w:r>
+      <w:proofErr w:type="spellEnd"/>
+      <w:r>
+        <w:rPr>
+          <w:rFonts w:ascii="Times New Roman" w:eastAsia="Times New Roman" w:hAnsi="Times New Roman" w:cs="Times New Roman"/>
+          <w:b/>
+          <w:bCs/>
+          <w:color w:val="000000" w:themeColor="text1"/>
+          <w:lang w:eastAsia="en-GB"/>
+        </w:rPr>
+        <w:t>:</w:t>
       </w:r>
     </w:p>
     <w:p>
@@ -4467,6 +4840,7 @@
           <w:lang w:eastAsia="en-GB"/>
         </w:rPr>
       </w:pPr>
+      <w:proofErr w:type="spellStart"/>
       <w:r>
         <w:rPr>
           <w:rFonts w:ascii="Times New Roman" w:eastAsia="Times New Roman" w:hAnsi="Times New Roman" w:cs="Times New Roman"/>
@@ -4481,15 +4855,52 @@
           <w:color w:val="000000" w:themeColor="text1"/>
           <w:lang w:eastAsia="en-GB"/>
         </w:rPr>
-        <w:t xml:space="preserve">treme Gradient Boosting also known as XGBoost is a machine learning algorithm built on the ensemble technique of Boosting. </w:t>
-      </w:r>
-      <w:r>
-        <w:rPr>
-          <w:rFonts w:ascii="Times New Roman" w:eastAsia="Times New Roman" w:hAnsi="Times New Roman" w:cs="Times New Roman"/>
-          <w:color w:val="000000" w:themeColor="text1"/>
-          <w:lang w:eastAsia="en-GB"/>
-        </w:rPr>
-        <w:t xml:space="preserve">XGBoost is an implementation of gradient boosted decision trees designed for speed and performance. </w:t>
+        <w:t>treme</w:t>
+      </w:r>
+      <w:proofErr w:type="spellEnd"/>
+      <w:r>
+        <w:rPr>
+          <w:rFonts w:ascii="Times New Roman" w:eastAsia="Times New Roman" w:hAnsi="Times New Roman" w:cs="Times New Roman"/>
+          <w:color w:val="000000" w:themeColor="text1"/>
+          <w:lang w:eastAsia="en-GB"/>
+        </w:rPr>
+        <w:t xml:space="preserve"> Gradient Boosting also known as </w:t>
+      </w:r>
+      <w:proofErr w:type="spellStart"/>
+      <w:r>
+        <w:rPr>
+          <w:rFonts w:ascii="Times New Roman" w:eastAsia="Times New Roman" w:hAnsi="Times New Roman" w:cs="Times New Roman"/>
+          <w:color w:val="000000" w:themeColor="text1"/>
+          <w:lang w:eastAsia="en-GB"/>
+        </w:rPr>
+        <w:t>XGBoost</w:t>
+      </w:r>
+      <w:proofErr w:type="spellEnd"/>
+      <w:r>
+        <w:rPr>
+          <w:rFonts w:ascii="Times New Roman" w:eastAsia="Times New Roman" w:hAnsi="Times New Roman" w:cs="Times New Roman"/>
+          <w:color w:val="000000" w:themeColor="text1"/>
+          <w:lang w:eastAsia="en-GB"/>
+        </w:rPr>
+        <w:t xml:space="preserve"> is a machine learning algorithm built on the ensemble technique of Boosting. </w:t>
+      </w:r>
+      <w:proofErr w:type="spellStart"/>
+      <w:r>
+        <w:rPr>
+          <w:rFonts w:ascii="Times New Roman" w:eastAsia="Times New Roman" w:hAnsi="Times New Roman" w:cs="Times New Roman"/>
+          <w:color w:val="000000" w:themeColor="text1"/>
+          <w:lang w:eastAsia="en-GB"/>
+        </w:rPr>
+        <w:t>XGBoost</w:t>
+      </w:r>
+      <w:proofErr w:type="spellEnd"/>
+      <w:r>
+        <w:rPr>
+          <w:rFonts w:ascii="Times New Roman" w:eastAsia="Times New Roman" w:hAnsi="Times New Roman" w:cs="Times New Roman"/>
+          <w:color w:val="000000" w:themeColor="text1"/>
+          <w:lang w:eastAsia="en-GB"/>
+        </w:rPr>
+        <w:t xml:space="preserve"> is an implementation of gradient boosted decision trees designed for speed and performance. </w:t>
       </w:r>
       <w:r>
         <w:rPr>
@@ -4575,7 +4986,79 @@
           <w:color w:val="000000" w:themeColor="text1"/>
           <w:lang w:eastAsia="en-GB"/>
         </w:rPr>
-        <w:t>In XGBoost multiple decision trees (number specified by n_estimators) are built up to a certain depth(number specified by max_depth) correcting the error of each iteration using the learning rate.</w:t>
+        <w:t xml:space="preserve">In </w:t>
+      </w:r>
+      <w:proofErr w:type="spellStart"/>
+      <w:r>
+        <w:rPr>
+          <w:rFonts w:ascii="Times New Roman" w:eastAsia="Times New Roman" w:hAnsi="Times New Roman" w:cs="Times New Roman"/>
+          <w:color w:val="000000" w:themeColor="text1"/>
+          <w:lang w:eastAsia="en-GB"/>
+        </w:rPr>
+        <w:t>XGBoost</w:t>
+      </w:r>
+      <w:proofErr w:type="spellEnd"/>
+      <w:r>
+        <w:rPr>
+          <w:rFonts w:ascii="Times New Roman" w:eastAsia="Times New Roman" w:hAnsi="Times New Roman" w:cs="Times New Roman"/>
+          <w:color w:val="000000" w:themeColor="text1"/>
+          <w:lang w:eastAsia="en-GB"/>
+        </w:rPr>
+        <w:t xml:space="preserve"> multiple decision trees (number specified by </w:t>
+      </w:r>
+      <w:proofErr w:type="spellStart"/>
+      <w:r>
+        <w:rPr>
+          <w:rFonts w:ascii="Times New Roman" w:eastAsia="Times New Roman" w:hAnsi="Times New Roman" w:cs="Times New Roman"/>
+          <w:color w:val="000000" w:themeColor="text1"/>
+          <w:lang w:eastAsia="en-GB"/>
+        </w:rPr>
+        <w:t>n_estimators</w:t>
+      </w:r>
+      <w:proofErr w:type="spellEnd"/>
+      <w:r>
+        <w:rPr>
+          <w:rFonts w:ascii="Times New Roman" w:eastAsia="Times New Roman" w:hAnsi="Times New Roman" w:cs="Times New Roman"/>
+          <w:color w:val="000000" w:themeColor="text1"/>
+          <w:lang w:eastAsia="en-GB"/>
+        </w:rPr>
+        <w:t xml:space="preserve">) are built up to a certain </w:t>
+      </w:r>
+      <w:proofErr w:type="gramStart"/>
+      <w:r>
+        <w:rPr>
+          <w:rFonts w:ascii="Times New Roman" w:eastAsia="Times New Roman" w:hAnsi="Times New Roman" w:cs="Times New Roman"/>
+          <w:color w:val="000000" w:themeColor="text1"/>
+          <w:lang w:eastAsia="en-GB"/>
+        </w:rPr>
+        <w:t>depth(</w:t>
+      </w:r>
+      <w:proofErr w:type="gramEnd"/>
+      <w:r>
+        <w:rPr>
+          <w:rFonts w:ascii="Times New Roman" w:eastAsia="Times New Roman" w:hAnsi="Times New Roman" w:cs="Times New Roman"/>
+          <w:color w:val="000000" w:themeColor="text1"/>
+          <w:lang w:eastAsia="en-GB"/>
+        </w:rPr>
+        <w:t xml:space="preserve">number specified by </w:t>
+      </w:r>
+      <w:proofErr w:type="spellStart"/>
+      <w:r>
+        <w:rPr>
+          <w:rFonts w:ascii="Times New Roman" w:eastAsia="Times New Roman" w:hAnsi="Times New Roman" w:cs="Times New Roman"/>
+          <w:color w:val="000000" w:themeColor="text1"/>
+          <w:lang w:eastAsia="en-GB"/>
+        </w:rPr>
+        <w:t>max_depth</w:t>
+      </w:r>
+      <w:proofErr w:type="spellEnd"/>
+      <w:r>
+        <w:rPr>
+          <w:rFonts w:ascii="Times New Roman" w:eastAsia="Times New Roman" w:hAnsi="Times New Roman" w:cs="Times New Roman"/>
+          <w:color w:val="000000" w:themeColor="text1"/>
+          <w:lang w:eastAsia="en-GB"/>
+        </w:rPr>
+        <w:t>) correcting the error of each iteration using the learning rate.</w:t>
       </w:r>
     </w:p>
     <w:p>
@@ -4598,13 +5081,41 @@
           <w:lang w:eastAsia="en-GB"/>
         </w:rPr>
       </w:pPr>
-      <w:r>
-        <w:rPr>
-          <w:rFonts w:ascii="Times New Roman" w:eastAsia="Times New Roman" w:hAnsi="Times New Roman" w:cs="Times New Roman"/>
-          <w:color w:val="000000" w:themeColor="text1"/>
-          <w:lang w:eastAsia="en-GB"/>
-        </w:rPr>
-        <w:t xml:space="preserve">XGBClassifier of python’s XGBoost library is used in training the model with the hyperparameters </w:t>
+      <w:proofErr w:type="spellStart"/>
+      <w:r>
+        <w:rPr>
+          <w:rFonts w:ascii="Times New Roman" w:eastAsia="Times New Roman" w:hAnsi="Times New Roman" w:cs="Times New Roman"/>
+          <w:color w:val="000000" w:themeColor="text1"/>
+          <w:lang w:eastAsia="en-GB"/>
+        </w:rPr>
+        <w:t>XGBClassifier</w:t>
+      </w:r>
+      <w:proofErr w:type="spellEnd"/>
+      <w:r>
+        <w:rPr>
+          <w:rFonts w:ascii="Times New Roman" w:eastAsia="Times New Roman" w:hAnsi="Times New Roman" w:cs="Times New Roman"/>
+          <w:color w:val="000000" w:themeColor="text1"/>
+          <w:lang w:eastAsia="en-GB"/>
+        </w:rPr>
+        <w:t xml:space="preserve"> of python’s </w:t>
+      </w:r>
+      <w:proofErr w:type="spellStart"/>
+      <w:r>
+        <w:rPr>
+          <w:rFonts w:ascii="Times New Roman" w:eastAsia="Times New Roman" w:hAnsi="Times New Roman" w:cs="Times New Roman"/>
+          <w:color w:val="000000" w:themeColor="text1"/>
+          <w:lang w:eastAsia="en-GB"/>
+        </w:rPr>
+        <w:t>XGBoost</w:t>
+      </w:r>
+      <w:proofErr w:type="spellEnd"/>
+      <w:r>
+        <w:rPr>
+          <w:rFonts w:ascii="Times New Roman" w:eastAsia="Times New Roman" w:hAnsi="Times New Roman" w:cs="Times New Roman"/>
+          <w:color w:val="000000" w:themeColor="text1"/>
+          <w:lang w:eastAsia="en-GB"/>
+        </w:rPr>
+        <w:t xml:space="preserve"> library is used in training the model with the hyperparameters </w:t>
       </w:r>
     </w:p>
     <w:p>
@@ -4646,6 +5157,7 @@
         </w:rPr>
         <w:tab/>
       </w:r>
+      <w:proofErr w:type="spellStart"/>
       <w:r>
         <w:rPr>
           <w:rFonts w:ascii="Times New Roman" w:eastAsia="Times New Roman" w:hAnsi="Times New Roman" w:cs="Times New Roman"/>
@@ -4654,8 +5166,9 @@
           <w:color w:val="000000" w:themeColor="text1"/>
           <w:lang w:eastAsia="en-GB"/>
         </w:rPr>
-        <w:t xml:space="preserve">n_estimators = </w:t>
-      </w:r>
+        <w:t>n_estimators</w:t>
+      </w:r>
+      <w:proofErr w:type="spellEnd"/>
       <w:r>
         <w:rPr>
           <w:rFonts w:ascii="Times New Roman" w:eastAsia="Times New Roman" w:hAnsi="Times New Roman" w:cs="Times New Roman"/>
@@ -4664,13 +5177,9 @@
           <w:color w:val="000000" w:themeColor="text1"/>
           <w:lang w:eastAsia="en-GB"/>
         </w:rPr>
-        <w:t>500</w:t>
-      </w:r>
-    </w:p>
-    <w:p>
-      <w:pPr>
-        <w:ind w:left="720"/>
-        <w:jc w:val="both"/>
+        <w:t xml:space="preserve"> = </w:t>
+      </w:r>
+      <w:r>
         <w:rPr>
           <w:rFonts w:ascii="Times New Roman" w:eastAsia="Times New Roman" w:hAnsi="Times New Roman" w:cs="Times New Roman"/>
           <w:i/>
@@ -4678,8 +5187,13 @@
           <w:color w:val="000000" w:themeColor="text1"/>
           <w:lang w:eastAsia="en-GB"/>
         </w:rPr>
-      </w:pPr>
-      <w:r>
+        <w:t>500</w:t>
+      </w:r>
+    </w:p>
+    <w:p>
+      <w:pPr>
+        <w:ind w:left="720"/>
+        <w:jc w:val="both"/>
         <w:rPr>
           <w:rFonts w:ascii="Times New Roman" w:eastAsia="Times New Roman" w:hAnsi="Times New Roman" w:cs="Times New Roman"/>
           <w:i/>
@@ -4687,8 +5201,7 @@
           <w:color w:val="000000" w:themeColor="text1"/>
           <w:lang w:eastAsia="en-GB"/>
         </w:rPr>
-        <w:tab/>
-      </w:r>
+      </w:pPr>
       <w:r>
         <w:rPr>
           <w:rFonts w:ascii="Times New Roman" w:eastAsia="Times New Roman" w:hAnsi="Times New Roman" w:cs="Times New Roman"/>
@@ -4698,13 +5211,8 @@
           <w:lang w:eastAsia="en-GB"/>
         </w:rPr>
         <w:tab/>
-        <w:t>max_depth = 4</w:t>
-      </w:r>
-    </w:p>
-    <w:p>
-      <w:pPr>
-        <w:ind w:left="720"/>
-        <w:jc w:val="both"/>
+      </w:r>
+      <w:r>
         <w:rPr>
           <w:rFonts w:ascii="Times New Roman" w:eastAsia="Times New Roman" w:hAnsi="Times New Roman" w:cs="Times New Roman"/>
           <w:i/>
@@ -4712,7 +5220,30 @@
           <w:color w:val="000000" w:themeColor="text1"/>
           <w:lang w:eastAsia="en-GB"/>
         </w:rPr>
-      </w:pPr>
+        <w:tab/>
+      </w:r>
+      <w:proofErr w:type="spellStart"/>
+      <w:r>
+        <w:rPr>
+          <w:rFonts w:ascii="Times New Roman" w:eastAsia="Times New Roman" w:hAnsi="Times New Roman" w:cs="Times New Roman"/>
+          <w:i/>
+          <w:iCs/>
+          <w:color w:val="000000" w:themeColor="text1"/>
+          <w:lang w:eastAsia="en-GB"/>
+        </w:rPr>
+        <w:t>max_depth</w:t>
+      </w:r>
+      <w:proofErr w:type="spellEnd"/>
+      <w:r>
+        <w:rPr>
+          <w:rFonts w:ascii="Times New Roman" w:eastAsia="Times New Roman" w:hAnsi="Times New Roman" w:cs="Times New Roman"/>
+          <w:i/>
+          <w:iCs/>
+          <w:color w:val="000000" w:themeColor="text1"/>
+          <w:lang w:eastAsia="en-GB"/>
+        </w:rPr>
+        <w:t xml:space="preserve"> = 4</w:t>
+      </w:r>
     </w:p>
     <w:p>
       <w:pPr>
@@ -4720,18 +5251,94 @@
         <w:jc w:val="both"/>
         <w:rPr>
           <w:rFonts w:ascii="Times New Roman" w:eastAsia="Times New Roman" w:hAnsi="Times New Roman" w:cs="Times New Roman"/>
-          <w:color w:val="000000" w:themeColor="text1"/>
-          <w:lang w:eastAsia="en-GB"/>
-        </w:rPr>
-      </w:pPr>
-      <w:r>
-        <w:rPr>
-          <w:rFonts w:ascii="Times New Roman" w:eastAsia="Times New Roman" w:hAnsi="Times New Roman" w:cs="Times New Roman"/>
-          <w:color w:val="000000" w:themeColor="text1"/>
-          <w:lang w:eastAsia="en-GB"/>
-        </w:rPr>
-        <w:lastRenderedPageBreak/>
-        <w:t xml:space="preserve">GridSearch and 10 fold cross validation is the technique used in hyperparameter tuning. For this GridSearchCV and StratifiedKFold functions of </w:t>
+          <w:i/>
+          <w:iCs/>
+          <w:color w:val="000000" w:themeColor="text1"/>
+          <w:lang w:eastAsia="en-GB"/>
+        </w:rPr>
+      </w:pPr>
+    </w:p>
+    <w:p>
+      <w:pPr>
+        <w:ind w:left="720"/>
+        <w:jc w:val="both"/>
+        <w:rPr>
+          <w:rFonts w:ascii="Times New Roman" w:eastAsia="Times New Roman" w:hAnsi="Times New Roman" w:cs="Times New Roman"/>
+          <w:color w:val="000000" w:themeColor="text1"/>
+          <w:lang w:eastAsia="en-GB"/>
+        </w:rPr>
+      </w:pPr>
+      <w:proofErr w:type="spellStart"/>
+      <w:r>
+        <w:rPr>
+          <w:rFonts w:ascii="Times New Roman" w:eastAsia="Times New Roman" w:hAnsi="Times New Roman" w:cs="Times New Roman"/>
+          <w:color w:val="000000" w:themeColor="text1"/>
+          <w:lang w:eastAsia="en-GB"/>
+        </w:rPr>
+        <w:t>GridSearch</w:t>
+      </w:r>
+      <w:proofErr w:type="spellEnd"/>
+      <w:r>
+        <w:rPr>
+          <w:rFonts w:ascii="Times New Roman" w:eastAsia="Times New Roman" w:hAnsi="Times New Roman" w:cs="Times New Roman"/>
+          <w:color w:val="000000" w:themeColor="text1"/>
+          <w:lang w:eastAsia="en-GB"/>
+        </w:rPr>
+        <w:t xml:space="preserve"> and </w:t>
+      </w:r>
+      <w:proofErr w:type="gramStart"/>
+      <w:r>
+        <w:rPr>
+          <w:rFonts w:ascii="Times New Roman" w:eastAsia="Times New Roman" w:hAnsi="Times New Roman" w:cs="Times New Roman"/>
+          <w:color w:val="000000" w:themeColor="text1"/>
+          <w:lang w:eastAsia="en-GB"/>
+        </w:rPr>
+        <w:t>10 fold</w:t>
+      </w:r>
+      <w:proofErr w:type="gramEnd"/>
+      <w:r>
+        <w:rPr>
+          <w:rFonts w:ascii="Times New Roman" w:eastAsia="Times New Roman" w:hAnsi="Times New Roman" w:cs="Times New Roman"/>
+          <w:color w:val="000000" w:themeColor="text1"/>
+          <w:lang w:eastAsia="en-GB"/>
+        </w:rPr>
+        <w:t xml:space="preserve"> cross validation is the technique used in hyperparameter tuning. For this </w:t>
+      </w:r>
+      <w:proofErr w:type="spellStart"/>
+      <w:r>
+        <w:rPr>
+          <w:rFonts w:ascii="Times New Roman" w:eastAsia="Times New Roman" w:hAnsi="Times New Roman" w:cs="Times New Roman"/>
+          <w:color w:val="000000" w:themeColor="text1"/>
+          <w:lang w:eastAsia="en-GB"/>
+        </w:rPr>
+        <w:t>GridSearchCV</w:t>
+      </w:r>
+      <w:proofErr w:type="spellEnd"/>
+      <w:r>
+        <w:rPr>
+          <w:rFonts w:ascii="Times New Roman" w:eastAsia="Times New Roman" w:hAnsi="Times New Roman" w:cs="Times New Roman"/>
+          <w:color w:val="000000" w:themeColor="text1"/>
+          <w:lang w:eastAsia="en-GB"/>
+        </w:rPr>
+        <w:t xml:space="preserve"> and </w:t>
+      </w:r>
+      <w:proofErr w:type="spellStart"/>
+      <w:r>
+        <w:rPr>
+          <w:rFonts w:ascii="Times New Roman" w:eastAsia="Times New Roman" w:hAnsi="Times New Roman" w:cs="Times New Roman"/>
+          <w:color w:val="000000" w:themeColor="text1"/>
+          <w:lang w:eastAsia="en-GB"/>
+        </w:rPr>
+        <w:t>StratifiedKFold</w:t>
+      </w:r>
+      <w:proofErr w:type="spellEnd"/>
+      <w:r>
+        <w:rPr>
+          <w:rFonts w:ascii="Times New Roman" w:eastAsia="Times New Roman" w:hAnsi="Times New Roman" w:cs="Times New Roman"/>
+          <w:color w:val="000000" w:themeColor="text1"/>
+          <w:lang w:eastAsia="en-GB"/>
+        </w:rPr>
+        <w:t xml:space="preserve"> functions of </w:t>
       </w:r>
       <w:r>
         <w:rPr>
@@ -5404,6 +6011,7 @@
                 <w:color w:val="000000" w:themeColor="text1"/>
               </w:rPr>
             </w:pPr>
+            <w:proofErr w:type="spellStart"/>
             <w:r>
               <w:rPr>
                 <w:rFonts w:ascii="Times New Roman" w:hAnsi="Times New Roman" w:cs="Times New Roman"/>
@@ -5413,6 +6021,7 @@
               </w:rPr>
               <w:t>XGBoost</w:t>
             </w:r>
+            <w:proofErr w:type="spellEnd"/>
           </w:p>
         </w:tc>
         <w:tc>
@@ -5653,7 +6262,23 @@
           <w:rFonts w:ascii="Times New Roman" w:hAnsi="Times New Roman" w:cs="Times New Roman"/>
           <w:color w:val="000000" w:themeColor="text1"/>
         </w:rPr>
-        <w:t>0.6791 for Logistic Regression, Random Forest and XGBoost respectively.</w:t>
+        <w:t xml:space="preserve">0.6791 for Logistic Regression, Random Forest and </w:t>
+      </w:r>
+      <w:proofErr w:type="spellStart"/>
+      <w:r>
+        <w:rPr>
+          <w:rFonts w:ascii="Times New Roman" w:hAnsi="Times New Roman" w:cs="Times New Roman"/>
+          <w:color w:val="000000" w:themeColor="text1"/>
+        </w:rPr>
+        <w:t>XGBoost</w:t>
+      </w:r>
+      <w:proofErr w:type="spellEnd"/>
+      <w:r>
+        <w:rPr>
+          <w:rFonts w:ascii="Times New Roman" w:hAnsi="Times New Roman" w:cs="Times New Roman"/>
+          <w:color w:val="000000" w:themeColor="text1"/>
+        </w:rPr>
+        <w:t xml:space="preserve"> respectively.</w:t>
       </w:r>
     </w:p>
     <w:p>
@@ -5692,7 +6317,23 @@
           <w:rFonts w:ascii="Times New Roman" w:hAnsi="Times New Roman" w:cs="Times New Roman"/>
           <w:color w:val="000000" w:themeColor="text1"/>
         </w:rPr>
-        <w:t xml:space="preserve"> compared to the other 2 models. Random Forest and XGBoost performed almost similar with the Random Forest model having a </w:t>
+        <w:t xml:space="preserve"> compared to the other 2 models. Random Forest and </w:t>
+      </w:r>
+      <w:proofErr w:type="spellStart"/>
+      <w:r>
+        <w:rPr>
+          <w:rFonts w:ascii="Times New Roman" w:hAnsi="Times New Roman" w:cs="Times New Roman"/>
+          <w:color w:val="000000" w:themeColor="text1"/>
+        </w:rPr>
+        <w:t>XGBoost</w:t>
+      </w:r>
+      <w:proofErr w:type="spellEnd"/>
+      <w:r>
+        <w:rPr>
+          <w:rFonts w:ascii="Times New Roman" w:hAnsi="Times New Roman" w:cs="Times New Roman"/>
+          <w:color w:val="000000" w:themeColor="text1"/>
+        </w:rPr>
+        <w:t xml:space="preserve"> performed almost similar with the Random Forest model having a </w:t>
       </w:r>
       <w:r>
         <w:rPr>
@@ -5706,7 +6347,23 @@
           <w:rFonts w:ascii="Times New Roman" w:hAnsi="Times New Roman" w:cs="Times New Roman"/>
           <w:color w:val="000000" w:themeColor="text1"/>
         </w:rPr>
-        <w:t xml:space="preserve"> edge over XGBoost. </w:t>
+        <w:t xml:space="preserve"> edge over </w:t>
+      </w:r>
+      <w:proofErr w:type="spellStart"/>
+      <w:r>
+        <w:rPr>
+          <w:rFonts w:ascii="Times New Roman" w:hAnsi="Times New Roman" w:cs="Times New Roman"/>
+          <w:color w:val="000000" w:themeColor="text1"/>
+        </w:rPr>
+        <w:t>XGBoost</w:t>
+      </w:r>
+      <w:proofErr w:type="spellEnd"/>
+      <w:r>
+        <w:rPr>
+          <w:rFonts w:ascii="Times New Roman" w:hAnsi="Times New Roman" w:cs="Times New Roman"/>
+          <w:color w:val="000000" w:themeColor="text1"/>
+        </w:rPr>
+        <w:t xml:space="preserve">. </w:t>
       </w:r>
     </w:p>
     <w:p>
@@ -5752,7 +6409,23 @@
           <w:rFonts w:ascii="Times New Roman" w:hAnsi="Times New Roman" w:cs="Times New Roman"/>
           <w:color w:val="000000" w:themeColor="text1"/>
         </w:rPr>
-        <w:t xml:space="preserve">has a prediction accuracy of 67.92% i.e. there is a 67.92% chance that the model’s predicted class value is correct and </w:t>
+        <w:t xml:space="preserve">has a prediction accuracy of 67.92% </w:t>
+      </w:r>
+      <w:proofErr w:type="gramStart"/>
+      <w:r>
+        <w:rPr>
+          <w:rFonts w:ascii="Times New Roman" w:hAnsi="Times New Roman" w:cs="Times New Roman"/>
+          <w:color w:val="000000" w:themeColor="text1"/>
+        </w:rPr>
+        <w:t>i.e.</w:t>
+      </w:r>
+      <w:proofErr w:type="gramEnd"/>
+      <w:r>
+        <w:rPr>
+          <w:rFonts w:ascii="Times New Roman" w:hAnsi="Times New Roman" w:cs="Times New Roman"/>
+          <w:color w:val="000000" w:themeColor="text1"/>
+        </w:rPr>
+        <w:t xml:space="preserve"> there is a 67.92% chance that the model’s predicted class value is correct and </w:t>
       </w:r>
       <w:r>
         <w:rPr>
@@ -5834,7 +6507,6 @@
           <w:noProof/>
           <w:color w:val="000000" w:themeColor="text1"/>
         </w:rPr>
-        <w:lastRenderedPageBreak/>
         <w:drawing>
           <wp:inline distT="0" distB="0" distL="0" distR="0" wp14:anchorId="4BB7BAA6" wp14:editId="2151B120">
             <wp:extent cx="6188149" cy="2343785"/>
@@ -5937,6 +6609,7 @@
           <w:noProof/>
           <w:color w:val="000000" w:themeColor="text1"/>
         </w:rPr>
+        <w:lastRenderedPageBreak/>
         <w:drawing>
           <wp:inline distT="0" distB="0" distL="0" distR="0" wp14:anchorId="6CAE5199" wp14:editId="05D6BD96">
             <wp:extent cx="6070600" cy="2673166"/>
@@ -6160,18 +6833,29 @@
           <w:sz w:val="20"/>
           <w:szCs w:val="20"/>
         </w:rPr>
-        <w:t>: Probabilities distribution by class for test set in XGBoost</w:t>
-      </w:r>
-    </w:p>
-    <w:p>
-      <w:pPr>
-        <w:jc w:val="both"/>
+        <w:t xml:space="preserve">: Probabilities distribution by class for test set in </w:t>
+      </w:r>
+      <w:proofErr w:type="spellStart"/>
+      <w:r>
         <w:rPr>
           <w:rFonts w:ascii="Times New Roman" w:hAnsi="Times New Roman" w:cs="Times New Roman"/>
           <w:color w:val="000000" w:themeColor="text1"/>
           <w:sz w:val="20"/>
           <w:szCs w:val="20"/>
         </w:rPr>
+        <w:t>XGBoost</w:t>
+      </w:r>
+      <w:proofErr w:type="spellEnd"/>
+    </w:p>
+    <w:p>
+      <w:pPr>
+        <w:jc w:val="both"/>
+        <w:rPr>
+          <w:rFonts w:ascii="Times New Roman" w:hAnsi="Times New Roman" w:cs="Times New Roman"/>
+          <w:color w:val="000000" w:themeColor="text1"/>
+          <w:sz w:val="20"/>
+          <w:szCs w:val="20"/>
+        </w:rPr>
       </w:pPr>
     </w:p>
     <w:p>
@@ -6224,7 +6908,21 @@
         <w:rPr>
           <w:rFonts w:ascii="Times New Roman" w:hAnsi="Times New Roman" w:cs="Times New Roman"/>
         </w:rPr>
-        <w:t>re is a lot of variability in the distribution of the Logistic Regression model which means that the model is not performing as good as Random Forest or XGBoost.</w:t>
+        <w:t xml:space="preserve">re is a lot of variability in the distribution of the Logistic Regression model which means that the model is not performing as good as Random Forest or </w:t>
+      </w:r>
+      <w:proofErr w:type="spellStart"/>
+      <w:r>
+        <w:rPr>
+          <w:rFonts w:ascii="Times New Roman" w:hAnsi="Times New Roman" w:cs="Times New Roman"/>
+        </w:rPr>
+        <w:t>XGBoost</w:t>
+      </w:r>
+      <w:proofErr w:type="spellEnd"/>
+      <w:r>
+        <w:rPr>
+          <w:rFonts w:ascii="Times New Roman" w:hAnsi="Times New Roman" w:cs="Times New Roman"/>
+        </w:rPr>
+        <w:t>.</w:t>
       </w:r>
       <w:r>
         <w:rPr>
@@ -6363,6 +7061,7 @@
           <w:szCs w:val="28"/>
           <w:u w:val="single"/>
         </w:rPr>
+        <w:lastRenderedPageBreak/>
         <w:t>Future Scope</w:t>
       </w:r>
       <w:r>

</xml_diff>